<commit_message>
UC1 OC/SSD opdatering samt OC UC2 opdatering
</commit_message>
<xml_diff>
--- a/Dokumentation/Forundersøgelse/OC UC2.docx
+++ b/Dokumentation/Forundersøgelse/OC UC2.docx
@@ -7,13 +7,8 @@
         <w:pStyle w:val="Overskrift1"/>
       </w:pPr>
       <w:r>
-        <w:t xml:space="preserve">OC-1: </w:t>
-      </w:r>
-      <w:proofErr w:type="spellStart"/>
-      <w:r>
-        <w:t>anmodOmProfil</w:t>
-      </w:r>
-      <w:proofErr w:type="spellEnd"/>
+        <w:t>OC-1: anmodOmProfil</w:t>
+      </w:r>
     </w:p>
     <w:p>
       <w:pPr>
@@ -24,13 +19,9 @@
       </w:r>
     </w:p>
     <w:p>
-      <w:proofErr w:type="spellStart"/>
-      <w:proofErr w:type="gramStart"/>
       <w:r>
         <w:t>anmodOmProfil</w:t>
       </w:r>
-      <w:proofErr w:type="spellEnd"/>
-      <w:proofErr w:type="gramEnd"/>
       <w:r>
         <w:tab/>
       </w:r>
@@ -45,8 +36,6 @@
       <w:r>
         <w:t>Krydsreferencer</w:t>
       </w:r>
-      <w:bookmarkStart w:id="0" w:name="_GoBack"/>
-      <w:bookmarkEnd w:id="0"/>
     </w:p>
     <w:p>
       <w:r>
@@ -67,6 +56,11 @@
       </w:r>
     </w:p>
     <w:p>
+      <w:r>
+        <w:t>En instans profil af Profil eksisterer</w:t>
+      </w:r>
+    </w:p>
+    <w:p>
       <w:pPr>
         <w:pStyle w:val="Overskrift2"/>
       </w:pPr>
@@ -84,28 +78,22 @@
         <w:ind w:firstLine="1304"/>
       </w:pPr>
       <w:r>
-        <w:t>Systemet oplyser brugeren om dette</w:t>
+        <w:t>fejlBesked er blevet præsenteret.</w:t>
+      </w:r>
+    </w:p>
+    <w:p>
+      <w:r>
+        <w:t>Ellers</w:t>
       </w:r>
     </w:p>
     <w:p>
       <w:pPr>
         <w:ind w:firstLine="1304"/>
       </w:pPr>
-      <w:r>
-        <w:t>Systemet går tilbage til klar tilstand.</w:t>
-      </w:r>
-    </w:p>
-    <w:p>
-      <w:r>
-        <w:t>Ellers</w:t>
-      </w:r>
-    </w:p>
-    <w:p>
-      <w:pPr>
-        <w:ind w:firstLine="1304"/>
-      </w:pPr>
-      <w:r>
-        <w:t>Brugerens profil blev præsenteret.</w:t>
+      <w:bookmarkStart w:id="0" w:name="_GoBack"/>
+      <w:bookmarkEnd w:id="0"/>
+      <w:r>
+        <w:t>profil er blevet præsenteret.</w:t>
       </w:r>
     </w:p>
     <w:sectPr>

</xml_diff>